<commit_message>
Fixed typos in the report.
</commit_message>
<xml_diff>
--- a/doc/rotation_report.docx
+++ b/doc/rotation_report.docx
@@ -30,19 +30,9 @@
       <w:r>
         <w:t xml:space="preserve">Supervisor: </w:t>
       </w:r>
-      <w:proofErr w:type="spellStart"/>
-      <w:r>
-        <w:t>Zhiping</w:t>
-      </w:r>
-      <w:proofErr w:type="spellEnd"/>
-      <w:r>
-        <w:t xml:space="preserve"> </w:t>
-      </w:r>
-      <w:proofErr w:type="spellStart"/>
-      <w:r>
-        <w:t>Weng</w:t>
-      </w:r>
-      <w:proofErr w:type="spellEnd"/>
+      <w:r>
+        <w:t>Zhiping Weng</w:t>
+      </w:r>
     </w:p>
     <w:p/>
     <w:p>
@@ -116,26 +106,10 @@
         <w:t>Genomic Regions Enrichment of Annotations Tool (GREAT)</w:t>
       </w:r>
       <w:r>
-        <w:t xml:space="preserve"> [2] is a tool for predicting functions of </w:t>
-      </w:r>
-      <w:proofErr w:type="spellStart"/>
-      <w:r>
-        <w:t>cis</w:t>
-      </w:r>
-      <w:proofErr w:type="spellEnd"/>
-      <w:r>
-        <w:t xml:space="preserve">-regulatory regions. </w:t>
-      </w:r>
-      <w:r>
-        <w:t xml:space="preserve">Previous methodology uses a </w:t>
-      </w:r>
-      <w:proofErr w:type="gramStart"/>
-      <w:r>
-        <w:t>hypergeometric</w:t>
-      </w:r>
-      <w:proofErr w:type="gramEnd"/>
-      <w:r>
-        <w:t xml:space="preserve"> test </w:t>
+        <w:t xml:space="preserve"> [2] is a tool for predicting functions of cis-regulatory regions. </w:t>
+      </w:r>
+      <w:r>
+        <w:t xml:space="preserve">Previous methodology uses a hypergeometric test </w:t>
       </w:r>
       <w:r>
         <w:t xml:space="preserve">to obtain </w:t>
@@ -346,15 +320,7 @@
         <w:t xml:space="preserve">. As DAVID expects a list of genes as the input, </w:t>
       </w:r>
       <w:r>
-        <w:t xml:space="preserve">genes that are proximal (less than 2 </w:t>
-      </w:r>
-      <w:proofErr w:type="spellStart"/>
-      <w:r>
-        <w:t>kbp</w:t>
-      </w:r>
-      <w:proofErr w:type="spellEnd"/>
-      <w:r>
-        <w:t>) to the binding events were</w:t>
+        <w:t>genes that are proximal (less than 2 kbp) to the binding events were</w:t>
       </w:r>
       <w:r>
         <w:t xml:space="preserve"> </w:t>
@@ -379,15 +345,7 @@
         <w:t xml:space="preserve">Those HOT regions were considered and </w:t>
       </w:r>
       <w:r>
-        <w:t>TF binding sites from the same lab were used to generate a “</w:t>
-      </w:r>
-      <w:proofErr w:type="spellStart"/>
-      <w:r>
-        <w:t>HOTness</w:t>
-      </w:r>
-      <w:proofErr w:type="spellEnd"/>
-      <w:r>
-        <w:t xml:space="preserve"> </w:t>
+        <w:t xml:space="preserve">TF binding sites from the same lab were used to generate a “HOTness </w:t>
       </w:r>
       <w:r>
         <w:t>gradient</w:t>
@@ -423,16 +381,11 @@
         <w:t>processed by</w:t>
       </w:r>
       <w:r>
-        <w:t xml:space="preserve"> GREAT and results from different “</w:t>
-      </w:r>
-      <w:proofErr w:type="spellStart"/>
-      <w:r>
-        <w:t>HOTness</w:t>
+        <w:t xml:space="preserve"> GREAT and results from different “HOTness</w:t>
       </w:r>
       <w:r>
         <w:t>es</w:t>
       </w:r>
-      <w:proofErr w:type="spellEnd"/>
       <w:r>
         <w:t>” were compared.</w:t>
       </w:r>
@@ -625,23 +578,7 @@
         <w:t xml:space="preserve"> on RNA, such as</w:t>
       </w:r>
       <w:r>
-        <w:t xml:space="preserve"> RNA processing, RNA modification, </w:t>
-      </w:r>
-      <w:proofErr w:type="spellStart"/>
-      <w:r>
-        <w:t>ncRNA</w:t>
-      </w:r>
-      <w:proofErr w:type="spellEnd"/>
-      <w:r>
-        <w:t xml:space="preserve"> processing, mRNA transport, </w:t>
-      </w:r>
-      <w:proofErr w:type="spellStart"/>
-      <w:r>
-        <w:t>rRNA</w:t>
-      </w:r>
-      <w:proofErr w:type="spellEnd"/>
-      <w:r>
-        <w:t xml:space="preserve"> processing. They also both output GO terms like lysosome and vacuole. However, in the </w:t>
+        <w:t xml:space="preserve"> RNA processing, RNA modification, ncRNA processing, mRNA transport, rRNA processing. They also both output GO terms like lysosome and vacuole. However, in the </w:t>
       </w:r>
       <w:r>
         <w:t>result by GREAT, the relevant terms ranked higher</w:t>
@@ -681,16 +618,11 @@
         <w:t>both binomial and hypergeometr</w:t>
       </w:r>
       <w:r>
-        <w:t xml:space="preserve">ic P values, I used GREAT to obtain those two values under conditions of different </w:t>
-      </w:r>
-      <w:proofErr w:type="spellStart"/>
-      <w:r>
-        <w:t>HOTness</w:t>
+        <w:t>ic P values, I used GREAT to obtain those two values under conditions of different HOTness</w:t>
       </w:r>
       <w:r>
         <w:t>es</w:t>
       </w:r>
-      <w:proofErr w:type="spellEnd"/>
       <w:r>
         <w:t>.</w:t>
       </w:r>
@@ -704,16 +636,11 @@
         <w:t xml:space="preserve"> given </w:t>
       </w:r>
       <w:r>
-        <w:t xml:space="preserve">a series of inputs that have different </w:t>
-      </w:r>
-      <w:proofErr w:type="spellStart"/>
-      <w:r>
-        <w:t>HOTness</w:t>
+        <w:t>a series of inputs that have different HOTness</w:t>
       </w:r>
       <w:r>
         <w:t>es</w:t>
       </w:r>
-      <w:proofErr w:type="spellEnd"/>
       <w:r>
         <w:t xml:space="preserve"> as the threshold, for example, </w:t>
       </w:r>
@@ -775,21 +702,8 @@
         <w:t xml:space="preserve">One possible scenario is that </w:t>
       </w:r>
       <w:r>
-        <w:t xml:space="preserve">the binomial P value stayed consistently high till a high </w:t>
-      </w:r>
-      <w:proofErr w:type="spellStart"/>
-      <w:r>
-        <w:t>HOTness</w:t>
-      </w:r>
-      <w:proofErr w:type="spellEnd"/>
-      <w:r>
-        <w:t xml:space="preserve"> point while the hypergeometric P value tended to decrease dramatically with the increase of </w:t>
-      </w:r>
-      <w:proofErr w:type="spellStart"/>
-      <w:r>
-        <w:t>HOTness</w:t>
-      </w:r>
-      <w:proofErr w:type="spellEnd"/>
+        <w:t>the binomial P value stayed consistently high till a high HOTness point while the hypergeometric P value tended to decrease dramatically with the increase of HOTness</w:t>
+      </w:r>
       <w:r>
         <w:t>. This demonstrates that binomial P values may remain significant even when only those most common regions shared by TFs are kept.</w:t>
       </w:r>
@@ -882,10 +796,10 @@
           <w:noProof/>
         </w:rPr>
         <w:drawing>
-          <wp:inline distT="0" distB="0" distL="0" distR="0" wp14:anchorId="1DBE755D" wp14:editId="482296C4">
-            <wp:extent cx="2400300" cy="2259986"/>
-            <wp:effectExtent l="0" t="0" r="0" b="635"/>
-            <wp:docPr id="6" name="Picture 2"/>
+          <wp:inline distT="0" distB="0" distL="0" distR="0" wp14:anchorId="789C7AE6" wp14:editId="4B36BB96">
+            <wp:extent cx="2628900" cy="2291633"/>
+            <wp:effectExtent l="0" t="0" r="0" b="0"/>
+            <wp:docPr id="4" name="Picture 2"/>
             <wp:cNvGraphicFramePr>
               <a:graphicFrameLocks xmlns:a="http://schemas.openxmlformats.org/drawingml/2006/main" noChangeAspect="1"/>
             </wp:cNvGraphicFramePr>
@@ -914,7 +828,7 @@
                   <pic:spPr bwMode="auto">
                     <a:xfrm>
                       <a:off x="0" y="0"/>
-                      <a:ext cx="2400576" cy="2260245"/>
+                      <a:ext cx="2629823" cy="2292438"/>
                     </a:xfrm>
                     <a:prstGeom prst="rect">
                       <a:avLst/>
@@ -935,10 +849,10 @@
           <w:noProof/>
         </w:rPr>
         <w:drawing>
-          <wp:inline distT="0" distB="0" distL="0" distR="0" wp14:anchorId="5BEF39DF" wp14:editId="76E21F41">
-            <wp:extent cx="2510367" cy="2325515"/>
-            <wp:effectExtent l="0" t="0" r="4445" b="11430"/>
-            <wp:docPr id="9" name="Picture 3"/>
+          <wp:inline distT="0" distB="0" distL="0" distR="0" wp14:anchorId="0806D7F3" wp14:editId="47A27C23">
+            <wp:extent cx="2501900" cy="2428077"/>
+            <wp:effectExtent l="0" t="0" r="0" b="10795"/>
+            <wp:docPr id="5" name="Picture 3"/>
             <wp:cNvGraphicFramePr>
               <a:graphicFrameLocks xmlns:a="http://schemas.openxmlformats.org/drawingml/2006/main" noChangeAspect="1"/>
             </wp:cNvGraphicFramePr>
@@ -967,7 +881,7 @@
                   <pic:spPr bwMode="auto">
                     <a:xfrm>
                       <a:off x="0" y="0"/>
-                      <a:ext cx="2511582" cy="2326640"/>
+                      <a:ext cx="2502295" cy="2428460"/>
                     </a:xfrm>
                     <a:prstGeom prst="rect">
                       <a:avLst/>
@@ -998,16 +912,11 @@
     <w:p/>
     <w:p>
       <w:r>
-        <w:t xml:space="preserve">The trends may be GO term specific as it is impossible to plot such graphs for all GO terms (some GO terms will only appear at certain </w:t>
-      </w:r>
-      <w:proofErr w:type="spellStart"/>
-      <w:r>
-        <w:t>HOTness</w:t>
+        <w:t>The trends may be GO term specific as it is impossible to plot such graphs for all GO terms (some GO terms will only appear at certain HOTness</w:t>
       </w:r>
       <w:r>
         <w:t>es</w:t>
       </w:r>
-      <w:proofErr w:type="spellEnd"/>
       <w:r>
         <w:t xml:space="preserve"> and for each set of data, they have different GO terms enriched in GREAT).</w:t>
       </w:r>
@@ -1284,10 +1193,7 @@
         <w:t>second one, which implies that the binomial P value tends to be more significant. Also, binomial test is able to better differentiate the GO terms and cell lines. Hence the ranking by binomial test is more reliable and meaningful.</w:t>
       </w:r>
     </w:p>
-    <w:p>
-      <w:bookmarkStart w:id="0" w:name="_GoBack"/>
-      <w:bookmarkEnd w:id="0"/>
-    </w:p>
+    <w:p/>
     <w:p>
       <w:pPr>
         <w:pStyle w:val="Heading2"/>
@@ -1301,14 +1207,12 @@
     </w:p>
     <w:p/>
     <w:p>
-      <w:proofErr w:type="gramStart"/>
       <w:r>
         <w:t>peak2gene</w:t>
       </w:r>
       <w:r>
         <w:t>.py</w:t>
       </w:r>
-      <w:proofErr w:type="gramEnd"/>
       <w:r>
         <w:t xml:space="preserve"> is a tool</w:t>
       </w:r>
@@ -1331,13 +1235,41 @@
         <w:t>s set.</w:t>
       </w:r>
       <w:r>
-        <w:t xml:space="preserve"> </w:t>
-      </w:r>
-      <w:proofErr w:type="gramStart"/>
-      <w:r>
-        <w:t>Peaks were processed by this tool to generate gene lists</w:t>
-      </w:r>
-      <w:proofErr w:type="gramEnd"/>
+        <w:t xml:space="preserve"> Peaks were processed by this tool to generate gene lists.</w:t>
+      </w:r>
+    </w:p>
+    <w:p/>
+    <w:p>
+      <w:r>
+        <w:t>DAVID</w:t>
+      </w:r>
+      <w:r>
+        <w:t xml:space="preserve"> [3]</w:t>
+      </w:r>
+      <w:r>
+        <w:t xml:space="preserve"> can annotate gene list</w:t>
+      </w:r>
+      <w:r>
+        <w:t>s</w:t>
+      </w:r>
+      <w:r>
+        <w:t xml:space="preserve"> using binomial test</w:t>
+      </w:r>
+      <w:r>
+        <w:t xml:space="preserve"> and mine the common </w:t>
+      </w:r>
+      <w:r>
+        <w:t>biological themes</w:t>
+      </w:r>
+      <w:r>
+        <w:t xml:space="preserve"> shared by the genes. </w:t>
+      </w:r>
+      <w:r>
+        <w:t xml:space="preserve">Gene lists generated by the above tools are fed into DAVID to interrogate </w:t>
+      </w:r>
+      <w:r>
+        <w:t>its performance</w:t>
+      </w:r>
       <w:r>
         <w:t>.</w:t>
       </w:r>
@@ -1345,145 +1277,79 @@
     <w:p/>
     <w:p>
       <w:r>
-        <w:t>DAVID</w:t>
-      </w:r>
-      <w:r>
-        <w:t xml:space="preserve"> [3]</w:t>
-      </w:r>
-      <w:r>
-        <w:t xml:space="preserve"> can annotate gene list</w:t>
+        <w:t>GREAT</w:t>
+      </w:r>
+      <w:r>
+        <w:t xml:space="preserve"> [2]</w:t>
+      </w:r>
+      <w:r>
+        <w:t xml:space="preserve"> is a tool used to annotate genomic regions using hypergeometric test. Corresponding peaks were input to GREAT to obtain the hypergeometric P values.</w:t>
+      </w:r>
+    </w:p>
+    <w:p/>
+    <w:p>
+      <w:r>
+        <w:t>BEDTools</w:t>
+      </w:r>
+      <w:r>
+        <w:t xml:space="preserve"> [8]</w:t>
+      </w:r>
+      <w:r>
+        <w:t xml:space="preserve"> is a toolbox for operations of bed (narrowPeak) files. In this rotation, intersectBed</w:t>
+      </w:r>
+      <w:r>
+        <w:t xml:space="preserve"> (which </w:t>
+      </w:r>
+      <w:r>
+        <w:t>is</w:t>
+      </w:r>
+      <w:r>
+        <w:t xml:space="preserve"> used to find overlapping features and report them</w:t>
+      </w:r>
+      <w:r>
+        <w:t xml:space="preserve"> appropriately</w:t>
+      </w:r>
+      <w:r>
+        <w:t>)</w:t>
+      </w:r>
+      <w:r>
+        <w:t>, mergeBed</w:t>
+      </w:r>
+      <w:r>
+        <w:t xml:space="preserve"> (which </w:t>
+      </w:r>
+      <w:r>
+        <w:t>is</w:t>
+      </w:r>
+      <w:r>
+        <w:t xml:space="preserve"> used to merge features while throwing away redundant features)</w:t>
+      </w:r>
+      <w:r>
+        <w:t>, sortedBed</w:t>
+      </w:r>
+      <w:r>
+        <w:t xml:space="preserve"> (which </w:t>
+      </w:r>
+      <w:r>
+        <w:t>is</w:t>
+      </w:r>
+      <w:r>
+        <w:t xml:space="preserve"> used to sort the features by genomic locations)</w:t>
+      </w:r>
+      <w:r>
+        <w:t xml:space="preserve"> functions were used to process peak files and generate appropriate format</w:t>
       </w:r>
       <w:r>
         <w:t>s</w:t>
       </w:r>
       <w:r>
-        <w:t xml:space="preserve"> using binomial test</w:t>
-      </w:r>
-      <w:r>
-        <w:t xml:space="preserve"> and mine the common </w:t>
-      </w:r>
-      <w:r>
-        <w:t>biological themes</w:t>
-      </w:r>
-      <w:r>
-        <w:t xml:space="preserve"> shared by the genes. </w:t>
-      </w:r>
-      <w:r>
-        <w:t xml:space="preserve">Gene lists generated by the above tools are fed into DAVID to interrogate </w:t>
-      </w:r>
-      <w:r>
-        <w:t>its performance</w:t>
-      </w:r>
-      <w:r>
-        <w:t>.</w:t>
-      </w:r>
-    </w:p>
-    <w:p/>
-    <w:p>
-      <w:r>
-        <w:t>GREAT</w:t>
-      </w:r>
-      <w:r>
-        <w:t xml:space="preserve"> [2]</w:t>
-      </w:r>
-      <w:r>
-        <w:t xml:space="preserve"> is a tool used to annotate genomic regions using hypergeometric test. Corresponding peaks were input to GREAT to obtain the hypergeometric P values.</w:t>
-      </w:r>
-    </w:p>
-    <w:p/>
-    <w:p>
-      <w:proofErr w:type="spellStart"/>
-      <w:r>
-        <w:t>BEDTools</w:t>
-      </w:r>
-      <w:proofErr w:type="spellEnd"/>
-      <w:r>
-        <w:t xml:space="preserve"> [8]</w:t>
-      </w:r>
-      <w:r>
-        <w:t xml:space="preserve"> is a toolbox for operations of bed (</w:t>
-      </w:r>
-      <w:proofErr w:type="spellStart"/>
-      <w:r>
-        <w:t>narrowPeak</w:t>
-      </w:r>
-      <w:proofErr w:type="spellEnd"/>
-      <w:r>
-        <w:t xml:space="preserve">) files. In this rotation, </w:t>
-      </w:r>
-      <w:proofErr w:type="spellStart"/>
-      <w:r>
-        <w:t>intersectBed</w:t>
-      </w:r>
-      <w:proofErr w:type="spellEnd"/>
-      <w:r>
-        <w:t xml:space="preserve"> (which </w:t>
-      </w:r>
-      <w:r>
-        <w:t>is</w:t>
-      </w:r>
-      <w:r>
-        <w:t xml:space="preserve"> used to find overlapping features and report them</w:t>
-      </w:r>
-      <w:r>
-        <w:t xml:space="preserve"> appropriately</w:t>
-      </w:r>
-      <w:r>
-        <w:t>)</w:t>
-      </w:r>
-      <w:r>
-        <w:t xml:space="preserve">, </w:t>
-      </w:r>
-      <w:proofErr w:type="spellStart"/>
-      <w:r>
-        <w:t>mergeBed</w:t>
-      </w:r>
-      <w:proofErr w:type="spellEnd"/>
-      <w:r>
-        <w:t xml:space="preserve"> (which </w:t>
-      </w:r>
-      <w:r>
-        <w:t>is</w:t>
-      </w:r>
-      <w:r>
-        <w:t xml:space="preserve"> used to merge features while throwing away redundant features)</w:t>
-      </w:r>
-      <w:r>
-        <w:t xml:space="preserve">, </w:t>
-      </w:r>
-      <w:proofErr w:type="spellStart"/>
-      <w:r>
-        <w:t>sortedBed</w:t>
-      </w:r>
-      <w:proofErr w:type="spellEnd"/>
-      <w:r>
-        <w:t xml:space="preserve"> (which </w:t>
-      </w:r>
-      <w:r>
-        <w:t>is</w:t>
-      </w:r>
-      <w:r>
-        <w:t xml:space="preserve"> used to sort the features by genomic locations)</w:t>
-      </w:r>
-      <w:r>
-        <w:t xml:space="preserve"> functions were used to process peak files and generate appropriate format</w:t>
-      </w:r>
-      <w:r>
-        <w:t>s</w:t>
-      </w:r>
-      <w:r>
         <w:t xml:space="preserve"> for downstream analysis.</w:t>
       </w:r>
     </w:p>
     <w:p/>
     <w:p>
-      <w:proofErr w:type="gramStart"/>
-      <w:r>
-        <w:t>great.pl</w:t>
-      </w:r>
-      <w:proofErr w:type="gramEnd"/>
-      <w:r>
-        <w:t xml:space="preserve"> </w:t>
+      <w:r>
+        <w:t xml:space="preserve">great.pl </w:t>
       </w:r>
       <w:r>
         <w:t xml:space="preserve">and great.py are scripts that can call </w:t>
@@ -1497,13 +1363,9 @@
     </w:p>
     <w:p/>
     <w:p>
-      <w:proofErr w:type="spellStart"/>
-      <w:proofErr w:type="gramStart"/>
       <w:r>
         <w:t>gplots</w:t>
       </w:r>
-      <w:proofErr w:type="spellEnd"/>
-      <w:proofErr w:type="gramEnd"/>
       <w:r>
         <w:t xml:space="preserve"> [9]</w:t>
       </w:r>
@@ -1698,149 +1560,55 @@
     </w:p>
     <w:p/>
     <w:p>
+      <w:pPr>
+        <w:pStyle w:val="Heading2"/>
+      </w:pPr>
       <w:r>
         <w:t>Reference:</w:t>
       </w:r>
     </w:p>
     <w:p>
-      <w:proofErr w:type="gramStart"/>
+      <w:bookmarkStart w:id="0" w:name="_GoBack"/>
+      <w:bookmarkEnd w:id="0"/>
+    </w:p>
+    <w:p>
       <w:r>
         <w:t xml:space="preserve">[1] </w:t>
       </w:r>
       <w:r>
-        <w:t>Nature.</w:t>
-      </w:r>
-      <w:proofErr w:type="gramEnd"/>
-      <w:r>
-        <w:t xml:space="preserve"> 2012 Sep 6</w:t>
-      </w:r>
-      <w:proofErr w:type="gramStart"/>
-      <w:r>
-        <w:t>;489</w:t>
-      </w:r>
-      <w:proofErr w:type="gramEnd"/>
-      <w:r>
-        <w:t xml:space="preserve">(7414):57-74. </w:t>
-      </w:r>
-      <w:proofErr w:type="spellStart"/>
-      <w:proofErr w:type="gramStart"/>
-      <w:r>
-        <w:t>doi</w:t>
-      </w:r>
-      <w:proofErr w:type="spellEnd"/>
-      <w:proofErr w:type="gramEnd"/>
-      <w:r>
-        <w:t>: 10.1038/nature11247.</w:t>
-      </w:r>
-    </w:p>
-    <w:p>
-      <w:proofErr w:type="gramStart"/>
+        <w:t>Nature. 2012 Sep 6;489(7414):57-74. doi: 10.1038/nature11247.</w:t>
+      </w:r>
+    </w:p>
+    <w:p>
       <w:r>
         <w:t>An integrated encyclopedia of DNA elements in the human genome.</w:t>
       </w:r>
-      <w:proofErr w:type="gramEnd"/>
       <w:r>
         <w:t xml:space="preserve"> </w:t>
       </w:r>
       <w:r>
-        <w:t>Nature. 2012 Sep 6</w:t>
-      </w:r>
-      <w:proofErr w:type="gramStart"/>
-      <w:r>
-        <w:t>;489</w:t>
-      </w:r>
-      <w:proofErr w:type="gramEnd"/>
-      <w:r>
-        <w:t xml:space="preserve">(7414):57-74. </w:t>
-      </w:r>
-      <w:proofErr w:type="spellStart"/>
-      <w:proofErr w:type="gramStart"/>
-      <w:r>
-        <w:t>doi</w:t>
-      </w:r>
-      <w:proofErr w:type="spellEnd"/>
-      <w:proofErr w:type="gramEnd"/>
-      <w:r>
-        <w:t>: 10.1038/nature11247.</w:t>
-      </w:r>
-    </w:p>
-    <w:p>
-      <w:proofErr w:type="gramStart"/>
+        <w:t>Nature. 2012 Sep 6;489(7414):57-74. doi: 10.1038/nature11247.</w:t>
+      </w:r>
+    </w:p>
+    <w:p>
       <w:r>
         <w:t>An integrated encyclopedia of DNA elements in the human genome.</w:t>
       </w:r>
-      <w:proofErr w:type="gramEnd"/>
     </w:p>
     <w:p>
       <w:r>
         <w:t xml:space="preserve">[2] </w:t>
       </w:r>
       <w:r>
-        <w:t xml:space="preserve">Nat. </w:t>
-      </w:r>
-      <w:proofErr w:type="spellStart"/>
-      <w:r>
-        <w:t>Biotechnol</w:t>
-      </w:r>
-      <w:proofErr w:type="spellEnd"/>
-      <w:r>
-        <w:t>. 28(5)</w:t>
-      </w:r>
-      <w:proofErr w:type="gramStart"/>
-      <w:r>
-        <w:t>:495</w:t>
-      </w:r>
-      <w:proofErr w:type="gramEnd"/>
-      <w:r>
-        <w:t>-501, 2010. PMID 20436461</w:t>
-      </w:r>
-    </w:p>
-    <w:p>
-      <w:r>
-        <w:t xml:space="preserve"> "GREAT improves functional interpretation of </w:t>
-      </w:r>
-      <w:proofErr w:type="spellStart"/>
-      <w:r>
-        <w:t>cis</w:t>
-      </w:r>
-      <w:proofErr w:type="spellEnd"/>
-      <w:r>
-        <w:t xml:space="preserve">-regulatory regions". </w:t>
-      </w:r>
-      <w:r>
-        <w:t xml:space="preserve">Cory Y McLean, Dave </w:t>
-      </w:r>
-      <w:proofErr w:type="spellStart"/>
-      <w:r>
-        <w:t>Bristor</w:t>
-      </w:r>
-      <w:proofErr w:type="spellEnd"/>
-      <w:r>
-        <w:t xml:space="preserve">, Michael Hiller, </w:t>
-      </w:r>
-      <w:proofErr w:type="spellStart"/>
-      <w:r>
-        <w:t>Shoa</w:t>
-      </w:r>
-      <w:proofErr w:type="spellEnd"/>
-      <w:r>
-        <w:t xml:space="preserve"> L Clarke, Bruce T </w:t>
-      </w:r>
-      <w:proofErr w:type="spellStart"/>
-      <w:r>
-        <w:t>Schaar</w:t>
-      </w:r>
-      <w:proofErr w:type="spellEnd"/>
-      <w:r>
-        <w:t xml:space="preserve">, Craig B Lowe, Aaron M Wenger, and Gill </w:t>
-      </w:r>
-      <w:proofErr w:type="spellStart"/>
-      <w:r>
-        <w:t>Bejerano</w:t>
-      </w:r>
-      <w:proofErr w:type="spellEnd"/>
-      <w:r>
-        <w:t>.</w:t>
+        <w:t>Nat. Biotechnol. 28(5):495-501, 2010. PMID 20436461</w:t>
+      </w:r>
+    </w:p>
+    <w:p>
+      <w:r>
+        <w:t xml:space="preserve"> "GREAT improves functional interpretation of cis-regulatory regions". </w:t>
+      </w:r>
+      <w:r>
+        <w:t>Cory Y McLean, Dave Bristor, Michael Hiller, Shoa L Clarke, Bruce T Schaar, Craig B Lowe, Aaron M Wenger, and Gill Bejerano.</w:t>
       </w:r>
     </w:p>
     <w:p>
@@ -1848,26 +1616,8 @@
         <w:t>[3]</w:t>
       </w:r>
       <w:r>
-        <w:t xml:space="preserve"> Genome Biol. 2003</w:t>
-      </w:r>
-      <w:proofErr w:type="gramStart"/>
-      <w:r>
-        <w:t>;4</w:t>
-      </w:r>
-      <w:proofErr w:type="gramEnd"/>
-      <w:r>
-        <w:t xml:space="preserve">(5):P3. </w:t>
-      </w:r>
-      <w:proofErr w:type="spellStart"/>
-      <w:proofErr w:type="gramStart"/>
-      <w:r>
-        <w:t>Epub</w:t>
-      </w:r>
-      <w:proofErr w:type="spellEnd"/>
-      <w:r>
-        <w:t xml:space="preserve"> 2003 Apr 3.</w:t>
-      </w:r>
-      <w:proofErr w:type="gramEnd"/>
+        <w:t xml:space="preserve"> Genome Biol. 2003;4(5):P3. Epub 2003 Apr 3.</w:t>
+      </w:r>
       <w:r>
         <w:t xml:space="preserve"> </w:t>
       </w:r>
@@ -1877,546 +1627,163 @@
       <w:r>
         <w:t xml:space="preserve"> </w:t>
       </w:r>
-      <w:proofErr w:type="gramStart"/>
-      <w:r>
-        <w:t xml:space="preserve">Dennis G </w:t>
-      </w:r>
-      <w:proofErr w:type="spellStart"/>
-      <w:r>
-        <w:t>Jr</w:t>
-      </w:r>
-      <w:proofErr w:type="spellEnd"/>
-      <w:r>
-        <w:t xml:space="preserve">, Sherman BT, </w:t>
-      </w:r>
-      <w:proofErr w:type="spellStart"/>
-      <w:r>
-        <w:t>Hosack</w:t>
-      </w:r>
-      <w:proofErr w:type="spellEnd"/>
-      <w:r>
-        <w:t xml:space="preserve"> DA, Yang J, </w:t>
-      </w:r>
-      <w:proofErr w:type="spellStart"/>
-      <w:r>
-        <w:t>Gao</w:t>
-      </w:r>
-      <w:proofErr w:type="spellEnd"/>
-      <w:r>
-        <w:t xml:space="preserve"> W, Lane HC, </w:t>
-      </w:r>
-      <w:proofErr w:type="spellStart"/>
-      <w:r>
-        <w:t>Lempicki</w:t>
-      </w:r>
-      <w:proofErr w:type="spellEnd"/>
-      <w:r>
-        <w:t xml:space="preserve"> RA.</w:t>
-      </w:r>
-      <w:proofErr w:type="gramEnd"/>
-    </w:p>
-    <w:p>
-      <w:proofErr w:type="gramStart"/>
+      <w:r>
+        <w:t>Dennis G Jr, Sherman BT, Hosack DA, Yang J, Gao W, Lane HC, Lempicki RA.</w:t>
+      </w:r>
+    </w:p>
+    <w:p>
       <w:r>
         <w:t xml:space="preserve">[4] </w:t>
       </w:r>
       <w:r>
-        <w:t xml:space="preserve">J </w:t>
-      </w:r>
-      <w:proofErr w:type="spellStart"/>
-      <w:r>
-        <w:t>Mol</w:t>
-      </w:r>
-      <w:proofErr w:type="spellEnd"/>
-      <w:r>
-        <w:t xml:space="preserve"> Med (</w:t>
-      </w:r>
-      <w:proofErr w:type="spellStart"/>
-      <w:r>
-        <w:t>Berl</w:t>
-      </w:r>
-      <w:proofErr w:type="spellEnd"/>
-      <w:r>
-        <w:t>).</w:t>
-      </w:r>
-      <w:proofErr w:type="gramEnd"/>
+        <w:t>J Mol Med (Berl). Author manuscript; av</w:t>
+      </w:r>
+      <w:r>
+        <w:t xml:space="preserve">ailable in PMC 2010 November 1. </w:t>
+      </w:r>
+      <w:r>
+        <w:t>ATF3 transcription factor and its emerging roles in immunity and cancer</w:t>
+      </w:r>
+      <w:r>
+        <w:t xml:space="preserve">. </w:t>
+      </w:r>
+      <w:r>
+        <w:t>Matthew Thompson, Dakang Xu, and Bryan R.G. Williams*</w:t>
+      </w:r>
+    </w:p>
+    <w:p>
+      <w:r>
+        <w:t>[5]</w:t>
+      </w:r>
+      <w:r>
+        <w:t xml:space="preserve"> Mol Cell Proteomics. 2008 Mar;7(3):499-508. Epub 2007 Nov 19.</w:t>
+      </w:r>
+    </w:p>
+    <w:p>
+      <w:r>
+        <w:t>Toward a confocal subcellular atlas of the human proteome.</w:t>
+      </w:r>
+    </w:p>
+    <w:p>
+      <w:r>
+        <w:t>Barbe L, Lundberg E, Oksvold P, Stenius A, Lewin E, Björling E, Asplund A, Pontén F, Brismar H, Uhlén M, Andersson-Svahn H.</w:t>
+      </w:r>
+    </w:p>
+    <w:p>
+      <w:r>
+        <w:t>[6]</w:t>
+      </w:r>
+      <w:r>
+        <w:t xml:space="preserve"> Scand J Plast Reconstr Surg Hand Surg. 2005;39(2):65-72.</w:t>
+      </w:r>
       <w:r>
         <w:t xml:space="preserve"> </w:t>
       </w:r>
-      <w:proofErr w:type="gramStart"/>
-      <w:r>
-        <w:t>Author manuscript; av</w:t>
-      </w:r>
-      <w:r>
-        <w:t>ailable in PMC 2010 November 1.</w:t>
-      </w:r>
-      <w:proofErr w:type="gramEnd"/>
+      <w:r>
+        <w:t>Induction of activating transcription factor 3 (ATF3) b</w:t>
+      </w:r>
+      <w:r>
+        <w:t xml:space="preserve">y peripheral nerve compression. </w:t>
+      </w:r>
+      <w:r>
+        <w:t>Isacsson A, Kanje M, Dahlin LB.</w:t>
+      </w:r>
+    </w:p>
+    <w:p>
+      <w:r>
+        <w:t xml:space="preserve">[7] </w:t>
+      </w:r>
+      <w:r>
+        <w:t xml:space="preserve">Gene </w:t>
+      </w:r>
+      <w:r>
+        <w:t xml:space="preserve">Expr. 2010;15(1):1-11. </w:t>
+      </w:r>
+      <w:r>
+        <w:t>ATF3, a hub of the cellular adaptive-response network, in the pathogenesis of diseases: is modulation of inflammation a unifying component?</w:t>
+      </w:r>
       <w:r>
         <w:t xml:space="preserve"> </w:t>
       </w:r>
-      <w:proofErr w:type="gramStart"/>
-      <w:r>
-        <w:t>ATF3 transcription factor and its emerging roles in immunity and cancer</w:t>
-      </w:r>
-      <w:r>
-        <w:t>.</w:t>
-      </w:r>
-      <w:proofErr w:type="gramEnd"/>
+      <w:r>
+        <w:t>Hai T, Wolford CC, Chang YS.</w:t>
+      </w:r>
+    </w:p>
+    <w:p>
+      <w:r>
+        <w:t xml:space="preserve">[8] </w:t>
+      </w:r>
+      <w:r>
+        <w:t xml:space="preserve">Bioinformatics. </w:t>
+      </w:r>
+      <w:r>
+        <w:t xml:space="preserve">2011 Dec 15;27(24):3423-4. doi: </w:t>
+      </w:r>
+      <w:r>
+        <w:t>10.1093/bioinformatics/btr539. Epub 2011 Sep 23.</w:t>
+      </w:r>
       <w:r>
         <w:t xml:space="preserve"> </w:t>
       </w:r>
       <w:r>
-        <w:t xml:space="preserve">Matthew Thompson, </w:t>
-      </w:r>
-      <w:proofErr w:type="spellStart"/>
-      <w:r>
-        <w:t>Dakang</w:t>
-      </w:r>
-      <w:proofErr w:type="spellEnd"/>
+        <w:t>Pybedtools: a flexible Python library for manipulating genomic datasets and annotations.</w:t>
+      </w:r>
       <w:r>
         <w:t xml:space="preserve"> </w:t>
       </w:r>
-      <w:proofErr w:type="spellStart"/>
-      <w:r>
-        <w:t>Xu</w:t>
-      </w:r>
-      <w:proofErr w:type="spellEnd"/>
-      <w:r>
-        <w:t>, and Bryan R.G. Williams*</w:t>
-      </w:r>
-    </w:p>
-    <w:p>
-      <w:proofErr w:type="gramStart"/>
-      <w:r>
-        <w:t>[5]</w:t>
+    </w:p>
+    <w:p>
+      <w:r>
+        <w:t>[9]</w:t>
+      </w:r>
+      <w:r>
+        <w:t xml:space="preserve"> gplots: Various R prog</w:t>
+      </w:r>
+      <w:r>
+        <w:t>ramming tools for plotting data</w:t>
+      </w:r>
+      <w:r>
+        <w:t>,</w:t>
       </w:r>
       <w:r>
         <w:t xml:space="preserve"> </w:t>
       </w:r>
-      <w:proofErr w:type="spellStart"/>
-      <w:r>
-        <w:t>Mol</w:t>
-      </w:r>
-      <w:proofErr w:type="spellEnd"/>
-      <w:r>
-        <w:t xml:space="preserve"> Cell Proteomics.</w:t>
-      </w:r>
-      <w:proofErr w:type="gramEnd"/>
-      <w:r>
-        <w:t xml:space="preserve"> 2008 Mar</w:t>
-      </w:r>
-      <w:proofErr w:type="gramStart"/>
-      <w:r>
-        <w:t>;7</w:t>
-      </w:r>
-      <w:proofErr w:type="gramEnd"/>
-      <w:r>
-        <w:t xml:space="preserve">(3):499-508. </w:t>
-      </w:r>
-      <w:proofErr w:type="spellStart"/>
-      <w:proofErr w:type="gramStart"/>
-      <w:r>
-        <w:t>Epub</w:t>
-      </w:r>
-      <w:proofErr w:type="spellEnd"/>
-      <w:r>
-        <w:t xml:space="preserve"> 2007 Nov 19.</w:t>
-      </w:r>
-      <w:proofErr w:type="gramEnd"/>
-    </w:p>
-    <w:p>
-      <w:proofErr w:type="gramStart"/>
-      <w:r>
-        <w:t>Toward a confocal subcellular atlas of the human proteome.</w:t>
-      </w:r>
-      <w:proofErr w:type="gramEnd"/>
-    </w:p>
-    <w:p>
-      <w:proofErr w:type="spellStart"/>
-      <w:r>
-        <w:t>Barbe</w:t>
-      </w:r>
-      <w:proofErr w:type="spellEnd"/>
-      <w:r>
-        <w:t xml:space="preserve"> L, Lundberg E, </w:t>
-      </w:r>
-      <w:proofErr w:type="spellStart"/>
-      <w:r>
-        <w:t>Oksvold</w:t>
-      </w:r>
-      <w:proofErr w:type="spellEnd"/>
-      <w:r>
-        <w:t xml:space="preserve"> P, </w:t>
-      </w:r>
-      <w:proofErr w:type="spellStart"/>
-      <w:r>
-        <w:t>Stenius</w:t>
-      </w:r>
-      <w:proofErr w:type="spellEnd"/>
-      <w:r>
-        <w:t xml:space="preserve"> A, </w:t>
-      </w:r>
-      <w:proofErr w:type="spellStart"/>
-      <w:r>
-        <w:t>Lewin</w:t>
-      </w:r>
-      <w:proofErr w:type="spellEnd"/>
-      <w:r>
-        <w:t xml:space="preserve"> E, </w:t>
-      </w:r>
-      <w:proofErr w:type="spellStart"/>
-      <w:r>
-        <w:t>Björling</w:t>
-      </w:r>
-      <w:proofErr w:type="spellEnd"/>
-      <w:r>
-        <w:t xml:space="preserve"> E, </w:t>
-      </w:r>
-      <w:proofErr w:type="spellStart"/>
-      <w:r>
-        <w:t>Asplund</w:t>
-      </w:r>
-      <w:proofErr w:type="spellEnd"/>
-      <w:r>
-        <w:t xml:space="preserve"> A, </w:t>
-      </w:r>
-      <w:proofErr w:type="spellStart"/>
-      <w:r>
-        <w:t>Pontén</w:t>
-      </w:r>
-      <w:proofErr w:type="spellEnd"/>
-      <w:r>
-        <w:t xml:space="preserve"> F, </w:t>
-      </w:r>
-      <w:proofErr w:type="spellStart"/>
-      <w:r>
-        <w:t>Brismar</w:t>
-      </w:r>
-      <w:proofErr w:type="spellEnd"/>
-      <w:r>
-        <w:t xml:space="preserve"> H, </w:t>
-      </w:r>
-      <w:proofErr w:type="spellStart"/>
-      <w:r>
-        <w:t>Uhlén</w:t>
-      </w:r>
-      <w:proofErr w:type="spellEnd"/>
-      <w:r>
-        <w:t xml:space="preserve"> M, </w:t>
-      </w:r>
-      <w:proofErr w:type="spellStart"/>
-      <w:r>
-        <w:t>Andersson-Svahn</w:t>
-      </w:r>
-      <w:proofErr w:type="spellEnd"/>
-      <w:r>
-        <w:t xml:space="preserve"> H.</w:t>
-      </w:r>
-    </w:p>
-    <w:p>
-      <w:r>
-        <w:t>[6]</w:t>
+      <w:r>
+        <w:t>Gregory R. Warnes. Ben Bolker</w:t>
+      </w:r>
+      <w:r>
+        <w:t>,</w:t>
       </w:r>
       <w:r>
         <w:t xml:space="preserve"> </w:t>
       </w:r>
-      <w:proofErr w:type="spellStart"/>
-      <w:r>
-        <w:t>Scand</w:t>
-      </w:r>
-      <w:proofErr w:type="spellEnd"/>
-      <w:r>
-        <w:t xml:space="preserve"> J </w:t>
-      </w:r>
-      <w:proofErr w:type="spellStart"/>
-      <w:r>
-        <w:t>Plast</w:t>
-      </w:r>
-      <w:proofErr w:type="spellEnd"/>
+      <w:r>
+        <w:t>Lodewijk Bonebakker, Robert Gentleman, Wolfgang Huber Andy Liaw,</w:t>
+      </w:r>
+      <w:r>
+        <w:t xml:space="preserve"> Thomas </w:t>
+      </w:r>
+      <w:r>
+        <w:t>Lumley, Martin Maechler,</w:t>
+      </w:r>
+      <w:r>
+        <w:t xml:space="preserve"> Arni Magnusson</w:t>
+      </w:r>
+      <w:r>
+        <w:t>,</w:t>
+      </w:r>
+      <w:r>
+        <w:t xml:space="preserve"> Steffen Moeller</w:t>
+      </w:r>
+      <w:r>
+        <w:t>,</w:t>
+      </w:r>
       <w:r>
         <w:t xml:space="preserve"> </w:t>
       </w:r>
-      <w:proofErr w:type="spellStart"/>
-      <w:r>
-        <w:t>Reconstr</w:t>
-      </w:r>
-      <w:proofErr w:type="spellEnd"/>
-      <w:r>
-        <w:t xml:space="preserve"> </w:t>
-      </w:r>
-      <w:proofErr w:type="spellStart"/>
-      <w:r>
-        <w:t>Surg</w:t>
-      </w:r>
-      <w:proofErr w:type="spellEnd"/>
-      <w:r>
-        <w:t xml:space="preserve"> Hand Surg. 2005</w:t>
-      </w:r>
-      <w:proofErr w:type="gramStart"/>
-      <w:r>
-        <w:t>;39</w:t>
-      </w:r>
-      <w:proofErr w:type="gramEnd"/>
-      <w:r>
-        <w:t>(2):65-72.</w:t>
-      </w:r>
-      <w:r>
-        <w:t xml:space="preserve"> </w:t>
-      </w:r>
-      <w:proofErr w:type="gramStart"/>
-      <w:r>
-        <w:t>Induction of activating transcription factor 3 (ATF3) b</w:t>
-      </w:r>
-      <w:r>
-        <w:t>y peripheral nerve compression.</w:t>
-      </w:r>
-      <w:proofErr w:type="gramEnd"/>
-      <w:r>
-        <w:t xml:space="preserve"> </w:t>
-      </w:r>
-      <w:proofErr w:type="spellStart"/>
-      <w:r>
-        <w:t>Isacsson</w:t>
-      </w:r>
-      <w:proofErr w:type="spellEnd"/>
-      <w:r>
-        <w:t xml:space="preserve"> A, </w:t>
-      </w:r>
-      <w:proofErr w:type="spellStart"/>
-      <w:r>
-        <w:t>Kanje</w:t>
-      </w:r>
-      <w:proofErr w:type="spellEnd"/>
-      <w:r>
-        <w:t xml:space="preserve"> M, </w:t>
-      </w:r>
-      <w:proofErr w:type="spellStart"/>
-      <w:r>
-        <w:t>Dahlin</w:t>
-      </w:r>
-      <w:proofErr w:type="spellEnd"/>
-      <w:r>
-        <w:t xml:space="preserve"> LB.</w:t>
-      </w:r>
-    </w:p>
-    <w:p>
-      <w:r>
-        <w:t xml:space="preserve">[7] </w:t>
-      </w:r>
-      <w:r>
-        <w:t xml:space="preserve">Gene </w:t>
-      </w:r>
-      <w:proofErr w:type="spellStart"/>
-      <w:r>
-        <w:t>Expr</w:t>
-      </w:r>
-      <w:proofErr w:type="spellEnd"/>
-      <w:r>
-        <w:t>. 2010</w:t>
-      </w:r>
-      <w:proofErr w:type="gramStart"/>
-      <w:r>
-        <w:t>;15</w:t>
-      </w:r>
-      <w:proofErr w:type="gramEnd"/>
-      <w:r>
-        <w:t xml:space="preserve">(1):1-11. </w:t>
-      </w:r>
-      <w:r>
-        <w:t>ATF3, a hub of the cellular adaptive-response network, in the pathogenesis of diseases: is modulation of inflammation a unifying component?</w:t>
-      </w:r>
-      <w:r>
-        <w:t xml:space="preserve"> </w:t>
-      </w:r>
-      <w:proofErr w:type="spellStart"/>
-      <w:proofErr w:type="gramStart"/>
-      <w:r>
-        <w:t>Hai</w:t>
-      </w:r>
-      <w:proofErr w:type="spellEnd"/>
-      <w:r>
-        <w:t xml:space="preserve"> T, Wolford CC, Chang YS.</w:t>
-      </w:r>
-      <w:proofErr w:type="gramEnd"/>
-    </w:p>
-    <w:p>
-      <w:proofErr w:type="gramStart"/>
-      <w:r>
-        <w:t xml:space="preserve">[8] </w:t>
-      </w:r>
-      <w:r>
-        <w:t>Bioinformatics.</w:t>
-      </w:r>
-      <w:proofErr w:type="gramEnd"/>
-      <w:r>
-        <w:t xml:space="preserve"> </w:t>
-      </w:r>
-      <w:r>
-        <w:t>2011 Dec 15</w:t>
-      </w:r>
-      <w:proofErr w:type="gramStart"/>
-      <w:r>
-        <w:t>;27</w:t>
-      </w:r>
-      <w:proofErr w:type="gramEnd"/>
-      <w:r>
-        <w:t xml:space="preserve">(24):3423-4. </w:t>
-      </w:r>
-      <w:proofErr w:type="spellStart"/>
-      <w:proofErr w:type="gramStart"/>
-      <w:r>
-        <w:t>doi</w:t>
-      </w:r>
-      <w:proofErr w:type="spellEnd"/>
-      <w:proofErr w:type="gramEnd"/>
-      <w:r>
-        <w:t xml:space="preserve">: </w:t>
-      </w:r>
-      <w:r>
-        <w:t xml:space="preserve">10.1093/bioinformatics/btr539. </w:t>
-      </w:r>
-      <w:proofErr w:type="spellStart"/>
-      <w:proofErr w:type="gramStart"/>
-      <w:r>
-        <w:t>Epub</w:t>
-      </w:r>
-      <w:proofErr w:type="spellEnd"/>
-      <w:r>
-        <w:t xml:space="preserve"> 2011 Sep 23.</w:t>
-      </w:r>
-      <w:proofErr w:type="gramEnd"/>
-      <w:r>
-        <w:t xml:space="preserve"> </w:t>
-      </w:r>
-      <w:proofErr w:type="spellStart"/>
-      <w:r>
-        <w:t>Pybedtools</w:t>
-      </w:r>
-      <w:proofErr w:type="spellEnd"/>
-      <w:r>
-        <w:t>: a flexible Python library for manipulating genomic datasets and annotations.</w:t>
-      </w:r>
-      <w:r>
-        <w:t xml:space="preserve"> </w:t>
-      </w:r>
-    </w:p>
-    <w:p>
-      <w:r>
-        <w:t>[9]</w:t>
-      </w:r>
-      <w:r>
-        <w:t xml:space="preserve"> </w:t>
-      </w:r>
-      <w:proofErr w:type="spellStart"/>
-      <w:proofErr w:type="gramStart"/>
-      <w:r>
-        <w:t>gplots</w:t>
-      </w:r>
-      <w:proofErr w:type="spellEnd"/>
-      <w:proofErr w:type="gramEnd"/>
-      <w:r>
-        <w:t>: Various R prog</w:t>
-      </w:r>
-      <w:r>
-        <w:t>ramming tools for plotting data</w:t>
-      </w:r>
-      <w:r>
-        <w:t>,</w:t>
-      </w:r>
-      <w:r>
-        <w:t xml:space="preserve"> </w:t>
-      </w:r>
-      <w:r>
-        <w:t xml:space="preserve">Gregory R. </w:t>
-      </w:r>
-      <w:proofErr w:type="spellStart"/>
-      <w:r>
-        <w:t>Warnes</w:t>
-      </w:r>
-      <w:proofErr w:type="spellEnd"/>
-      <w:r>
-        <w:t xml:space="preserve">. Ben </w:t>
-      </w:r>
-      <w:proofErr w:type="spellStart"/>
-      <w:r>
-        <w:t>Bolker</w:t>
-      </w:r>
-      <w:proofErr w:type="spellEnd"/>
-      <w:r>
-        <w:t>,</w:t>
-      </w:r>
-      <w:r>
-        <w:t xml:space="preserve"> </w:t>
-      </w:r>
-      <w:proofErr w:type="spellStart"/>
-      <w:r>
-        <w:t>Lodewijk</w:t>
-      </w:r>
-      <w:proofErr w:type="spellEnd"/>
-      <w:r>
-        <w:t xml:space="preserve"> </w:t>
-      </w:r>
-      <w:proofErr w:type="spellStart"/>
-      <w:r>
-        <w:t>Bonebakker</w:t>
-      </w:r>
-      <w:proofErr w:type="spellEnd"/>
-      <w:r>
-        <w:t xml:space="preserve">, Robert Gentleman, Wolfgang Huber Andy </w:t>
-      </w:r>
-      <w:proofErr w:type="spellStart"/>
-      <w:r>
-        <w:t>Liaw</w:t>
-      </w:r>
-      <w:proofErr w:type="spellEnd"/>
-      <w:r>
-        <w:t>,</w:t>
-      </w:r>
-      <w:r>
-        <w:t xml:space="preserve"> Thomas </w:t>
-      </w:r>
-      <w:r>
-        <w:t xml:space="preserve">Lumley, Martin </w:t>
-      </w:r>
-      <w:proofErr w:type="spellStart"/>
-      <w:r>
-        <w:t>Maechler</w:t>
-      </w:r>
-      <w:proofErr w:type="spellEnd"/>
-      <w:r>
-        <w:t>,</w:t>
-      </w:r>
-      <w:r>
-        <w:t xml:space="preserve"> </w:t>
-      </w:r>
-      <w:proofErr w:type="spellStart"/>
-      <w:r>
-        <w:t>Arni</w:t>
-      </w:r>
-      <w:proofErr w:type="spellEnd"/>
-      <w:r>
-        <w:t xml:space="preserve"> Magnusson</w:t>
-      </w:r>
-      <w:r>
-        <w:t>,</w:t>
-      </w:r>
-      <w:r>
-        <w:t xml:space="preserve"> Steffen Moeller</w:t>
-      </w:r>
-      <w:r>
-        <w:t>,</w:t>
-      </w:r>
-      <w:r>
-        <w:t xml:space="preserve"> </w:t>
-      </w:r>
-      <w:r>
-        <w:t xml:space="preserve">Marc Schwartz and Bill </w:t>
-      </w:r>
-      <w:proofErr w:type="spellStart"/>
-      <w:r>
-        <w:t>Venables</w:t>
-      </w:r>
-      <w:proofErr w:type="spellEnd"/>
+      <w:r>
+        <w:t>Marc Schwartz and Bill Venables</w:t>
+      </w:r>
       <w:r>
         <w:t>,</w:t>
       </w:r>

</xml_diff>